<commit_message>
The Dragn Boat Festival
</commit_message>
<xml_diff>
--- a/readme.docx
+++ b/readme.docx
@@ -20,6 +20,21 @@
     <w:p>
       <w:pPr>
         <w:rPr>
+          <w:rFonts w:hint="eastAsia"/>
+          <w:lang w:val="en-US" w:eastAsia="zh-CN"/>
+        </w:rPr>
+      </w:pPr>
+      <w:r>
+        <w:rPr>
+          <w:rFonts w:hint="eastAsia"/>
+          <w:lang w:val="en-US" w:eastAsia="zh-CN"/>
+        </w:rPr>
+        <w:t>还好，日子一天天过去，时光飞逝，随遇而安。</w:t>
+      </w:r>
+    </w:p>
+    <w:p>
+      <w:pPr>
+        <w:rPr>
           <w:rFonts w:hint="default"/>
           <w:lang w:val="en-US" w:eastAsia="zh-CN"/>
         </w:rPr>
@@ -29,7 +44,7 @@
           <w:rFonts w:hint="eastAsia"/>
           <w:lang w:val="en-US" w:eastAsia="zh-CN"/>
         </w:rPr>
-        <w:t>还好，日子一天天过去，时光飞逝，随遇而安。</w:t>
+        <w:t>今天星期五，一周又过去了，天气阴。</w:t>
       </w:r>
       <w:bookmarkStart w:id="0" w:name="_GoBack"/>
       <w:bookmarkEnd w:id="0"/>

</xml_diff>